<commit_message>
Stand van zaken update n.a.v. meeting
</commit_message>
<xml_diff>
--- a/Projectinfo/NEN 3610 Linked Data Profiel - stand van zaken.docx
+++ b/Projectinfo/NEN 3610 Linked Data Profiel - stand van zaken.docx
@@ -452,10 +452,7 @@
       </w:r>
       <w:proofErr w:type="spellEnd"/>
       <w:r>
-        <w:t xml:space="preserve"> data toepassing van NEN 3610</w:t>
-      </w:r>
-      <w:r>
-        <w:t>.</w:t>
+        <w:t xml:space="preserve"> data toepassing van NEN 3610.</w:t>
       </w:r>
       <w:r>
         <w:rPr>
@@ -938,6 +935,115 @@
     </w:p>
     <w:p/>
     <w:p>
+      <w:r>
+        <w:t xml:space="preserve">Het </w:t>
+      </w:r>
+      <w:proofErr w:type="gramStart"/>
+      <w:r>
+        <w:t>LD model</w:t>
+      </w:r>
+      <w:proofErr w:type="gramEnd"/>
+      <w:r>
+        <w:t xml:space="preserve"> van NEN3610 willen we als standaard neerzetten: officieel vanuit </w:t>
+      </w:r>
+      <w:proofErr w:type="spellStart"/>
+      <w:r>
+        <w:t>Geonovum</w:t>
+      </w:r>
+      <w:proofErr w:type="spellEnd"/>
+      <w:r>
+        <w:t xml:space="preserve"> als beheerder van NEN3610 gepubliceerd. De transformatieregels zien we als een handreiking, best-</w:t>
+      </w:r>
+      <w:proofErr w:type="spellStart"/>
+      <w:r>
+        <w:t>practice</w:t>
+      </w:r>
+      <w:proofErr w:type="spellEnd"/>
+      <w:r>
+        <w:t>, aanbeveling.</w:t>
+      </w:r>
+    </w:p>
+    <w:p/>
+    <w:p>
+      <w:r>
+        <w:t>Document blijft een standaard, het stuk over de transformatie wordt non-normatief en we zeggen dat dit stuk een handreiking betreft.</w:t>
+      </w:r>
+    </w:p>
+    <w:p/>
+    <w:p>
+      <w:pPr>
+        <w:rPr>
+          <w:b/>
+        </w:rPr>
+      </w:pPr>
+      <w:r>
+        <w:rPr>
+          <w:b/>
+        </w:rPr>
+        <w:t>Algemeen/structuur</w:t>
+      </w:r>
+    </w:p>
+    <w:p>
+      <w:r>
+        <w:t xml:space="preserve">Huidige status: nog niet alle formele elementen zijn benoemd. Redacteur niet (zou Paul zijn), Auteurs nog niet benoemd (alle mensen die een </w:t>
+      </w:r>
+      <w:proofErr w:type="spellStart"/>
+      <w:r>
+        <w:t>commit</w:t>
+      </w:r>
+      <w:proofErr w:type="spellEnd"/>
+      <w:r>
+        <w:t xml:space="preserve"> hebben gedaan)</w:t>
+      </w:r>
+    </w:p>
+    <w:p>
+      <w:r>
+        <w:t xml:space="preserve">Actie: Technische punten toevoegen aan de html, conform </w:t>
+      </w:r>
+      <w:proofErr w:type="spellStart"/>
+      <w:r>
+        <w:t>ReSpec</w:t>
+      </w:r>
+      <w:proofErr w:type="spellEnd"/>
+      <w:r>
+        <w:t xml:space="preserve">. </w:t>
+      </w:r>
+      <w:r>
+        <w:rPr>
+          <w:highlight w:val="yellow"/>
+        </w:rPr>
+        <w:t>[Linda]</w:t>
+      </w:r>
+    </w:p>
+    <w:p>
+      <w:r>
+        <w:t xml:space="preserve">Actie: </w:t>
+      </w:r>
+      <w:proofErr w:type="spellStart"/>
+      <w:r>
+        <w:t>herstructuring</w:t>
+      </w:r>
+      <w:proofErr w:type="spellEnd"/>
+      <w:r>
+        <w:t xml:space="preserve"> en </w:t>
+      </w:r>
+      <w:proofErr w:type="spellStart"/>
+      <w:r>
+        <w:t>hernummering</w:t>
+      </w:r>
+      <w:proofErr w:type="spellEnd"/>
+      <w:r>
+        <w:t xml:space="preserve"> oppakken conform dit document </w:t>
+      </w:r>
+      <w:r>
+        <w:rPr>
+          <w:highlight w:val="yellow"/>
+        </w:rPr>
+        <w:t>[Marco]</w:t>
+      </w:r>
+    </w:p>
+    <w:p/>
+    <w:p>
       <w:pPr>
         <w:rPr>
           <w:b/>
@@ -959,6 +1065,15 @@
       <w:r>
         <w:t>Actie: voorlopig nog even open laten staan tot dat document 90% af is</w:t>
       </w:r>
+      <w:r>
+        <w:t xml:space="preserve"> </w:t>
+      </w:r>
+      <w:r>
+        <w:rPr>
+          <w:highlight w:val="yellow"/>
+        </w:rPr>
+        <w:t>[Paul]</w:t>
+      </w:r>
     </w:p>
     <w:p/>
     <w:p>
@@ -980,6 +1095,20 @@
         <w:t>Huidige status: eerste concept staat. Op zich redelijk goed, mag nog wat scherper om doelstelling en wat-heb-ik-hier-aan duidelijk neer te zetten;</w:t>
       </w:r>
     </w:p>
+    <w:p>
+      <w:r>
+        <w:t>Actie: beter beschrijven naar de doelstelling en resultaten</w:t>
+      </w:r>
+      <w:r>
+        <w:t xml:space="preserve"> </w:t>
+      </w:r>
+      <w:r>
+        <w:rPr>
+          <w:highlight w:val="yellow"/>
+        </w:rPr>
+        <w:t>[Paul]</w:t>
+      </w:r>
+    </w:p>
     <w:p/>
     <w:p>
       <w:r>
@@ -1023,15 +1152,18 @@
     </w:p>
     <w:p>
       <w:r>
-        <w:t xml:space="preserve">Actie: als we dit echt willen, dan moeten we dit eigenlijk afzonderlijk opzetten. Er is </w:t>
-      </w:r>
-      <w:proofErr w:type="spellStart"/>
-      <w:r>
-        <w:t>tooling</w:t>
-      </w:r>
-      <w:proofErr w:type="spellEnd"/>
-      <w:r>
-        <w:t xml:space="preserve"> om zelf zo’n </w:t>
+        <w:t xml:space="preserve">Actie: </w:t>
+      </w:r>
+      <w:r>
+        <w:t xml:space="preserve">in het document de status op moment van schrijven opnemen. Dit expliciet </w:t>
+      </w:r>
+      <w:proofErr w:type="gramStart"/>
+      <w:r>
+        <w:t>IN</w:t>
+      </w:r>
+      <w:proofErr w:type="gramEnd"/>
+      <w:r>
+        <w:t xml:space="preserve"> het document zetten. En verwijzen naar de LOD-</w:t>
       </w:r>
       <w:proofErr w:type="spellStart"/>
       <w:r>
@@ -1039,7 +1171,16 @@
       </w:r>
       <w:proofErr w:type="spellEnd"/>
       <w:r>
-        <w:t xml:space="preserve"> te maken, dus als we dit willen, dan kan dit wel. Maar ik zou het wel even als een afzonderlijk product willen zien, en er moet ook duidelijkheid komen wie dit wil gaan beheren.</w:t>
+        <w:t xml:space="preserve"> spin-off.</w:t>
+      </w:r>
+      <w:r>
+        <w:t xml:space="preserve"> </w:t>
+      </w:r>
+      <w:r>
+        <w:rPr>
+          <w:highlight w:val="yellow"/>
+        </w:rPr>
+        <w:t>[Marco]</w:t>
       </w:r>
     </w:p>
     <w:p/>
@@ -1067,28 +1208,48 @@
     </w:p>
     <w:p>
       <w:r>
-        <w:t xml:space="preserve">Huidige status: ontbreekt. Voor mijn gevoel zou het goed zijn als we ook expliciet een sectie opnemen van de </w:t>
-      </w:r>
-      <w:proofErr w:type="spellStart"/>
-      <w:r>
-        <w:t>use</w:t>
-      </w:r>
-      <w:proofErr w:type="spellEnd"/>
-      <w:r>
-        <w:t xml:space="preserve"> cases: waarom pas je dit nu toe? En ook: waar wordt het nu al toegepast? Hier lijkt ook ruimte voor te zijn ontstaan met de tabelletjes die in het verslag van vorige keer zijn benoemd.</w:t>
+        <w:lastRenderedPageBreak/>
+        <w:t xml:space="preserve">Huidige status: ontbreekt. </w:t>
+      </w:r>
+      <w:r>
+        <w:t>Het “waarom doen we dit” hoort bovenin het document.</w:t>
       </w:r>
     </w:p>
     <w:p>
       <w:r>
         <w:t xml:space="preserve">Actie: </w:t>
       </w:r>
+      <w:r>
+        <w:t xml:space="preserve">toevoegen van het “waarom”: waarom stellen we een NEN3610 </w:t>
+      </w:r>
       <w:proofErr w:type="gramStart"/>
       <w:r>
-        <w:t>vast stellen</w:t>
+        <w:t>LD model</w:t>
       </w:r>
       <w:proofErr w:type="gramEnd"/>
       <w:r>
-        <w:t xml:space="preserve"> of we deze sectie willen toevoegen, en dan uitschrijven.</w:t>
+        <w:t xml:space="preserve"> op, en waarom beschrijven we een transformatie vanuit een UML model?</w:t>
+      </w:r>
+      <w:r>
+        <w:t xml:space="preserve"> </w:t>
+      </w:r>
+      <w:r>
+        <w:rPr>
+          <w:highlight w:val="yellow"/>
+        </w:rPr>
+        <w:t>[Paul</w:t>
+      </w:r>
+      <w:r>
+        <w:rPr>
+          <w:highlight w:val="yellow"/>
+        </w:rPr>
+        <w:t>, Joep</w:t>
+      </w:r>
+      <w:r>
+        <w:rPr>
+          <w:highlight w:val="yellow"/>
+        </w:rPr>
+        <w:t>]</w:t>
       </w:r>
     </w:p>
     <w:p/>
@@ -1109,10 +1270,25 @@
       <w:r>
         <w:t>Huidige status: er is een kort lijstje gemaakt, en voor de meeste is ook wel een aardige beschrijving.</w:t>
       </w:r>
-    </w:p>
-    <w:p>
-      <w:r>
-        <w:t>Actie: vaststellen of de genoemde standaarden volledig zijn, of dat we nog wat missen. Afschrijven van de teksten.</w:t>
+      <w:r>
+        <w:t xml:space="preserve"> Nog onvoldoende is beschreven wat de “pijn” is de in betreffende transformatieregels zit.</w:t>
+      </w:r>
+    </w:p>
+    <w:p>
+      <w:r>
+        <w:t xml:space="preserve">Actie: </w:t>
+      </w:r>
+      <w:r>
+        <w:t>voor nu stellen we vast dat dit de relevante standaarden zijn. Afschrijven van de teksten.</w:t>
+      </w:r>
+      <w:r>
+        <w:t xml:space="preserve"> </w:t>
+      </w:r>
+      <w:r>
+        <w:rPr>
+          <w:highlight w:val="yellow"/>
+        </w:rPr>
+        <w:t>[Paul]</w:t>
       </w:r>
     </w:p>
     <w:p/>
@@ -1121,7 +1297,6 @@
         <w:rPr>
           <w:b/>
         </w:rPr>
-        <w:lastRenderedPageBreak/>
         <w:t xml:space="preserve">4. Basisbeginselen </w:t>
       </w:r>
       <w:proofErr w:type="spellStart"/>
@@ -1149,273 +1324,687 @@
       </w:r>
       <w:proofErr w:type="spellEnd"/>
       <w:r>
-        <w:t xml:space="preserve"> tekst is opgeleverd. De vraag is wat we hier echt kwijt willen. Voor je het weet geef je een hele cursus </w:t>
-      </w:r>
+        <w:t xml:space="preserve"> tekst is opgeleverd. </w:t>
+      </w:r>
+      <w:r>
+        <w:t>Nog niet scherp wat het doel en diepgang zou moeten zijn.</w:t>
+      </w:r>
+    </w:p>
+    <w:p>
+      <w:r>
+        <w:t xml:space="preserve">Actie: </w:t>
+      </w:r>
+      <w:r>
+        <w:t xml:space="preserve">besluit: zie hieronder voor essentie. Actie is uitschrijven conform beschrijving </w:t>
+      </w:r>
+      <w:r>
+        <w:rPr>
+          <w:highlight w:val="yellow"/>
+        </w:rPr>
+        <w:t>[</w:t>
+      </w:r>
+      <w:proofErr w:type="spellStart"/>
+      <w:proofErr w:type="gramStart"/>
+      <w:r>
+        <w:rPr>
+          <w:highlight w:val="yellow"/>
+        </w:rPr>
+        <w:t>Linda,Pano</w:t>
+      </w:r>
+      <w:proofErr w:type="spellEnd"/>
+      <w:proofErr w:type="gramEnd"/>
+      <w:r>
+        <w:rPr>
+          <w:highlight w:val="yellow"/>
+        </w:rPr>
+        <w:t>]</w:t>
+      </w:r>
+      <w:r>
+        <w:t xml:space="preserve"> </w:t>
+      </w:r>
+      <w:r>
+        <w:t>hieronder</w:t>
+      </w:r>
+    </w:p>
+    <w:p/>
+    <w:p>
+      <w:r>
+        <w:t>Opdelen in d</w:t>
+      </w:r>
+      <w:r>
+        <w:t>rie stukjes:</w:t>
+      </w:r>
+    </w:p>
+    <w:p>
+      <w:pPr>
+        <w:pStyle w:val="Lijstalinea"/>
+        <w:numPr>
+          <w:ilvl w:val="0"/>
+          <w:numId w:val="6"/>
+        </w:numPr>
+      </w:pPr>
       <w:proofErr w:type="spellStart"/>
       <w:r>
         <w:t>Linked</w:t>
       </w:r>
       <w:proofErr w:type="spellEnd"/>
       <w:r>
-        <w:t xml:space="preserve"> Data. Wellicht dat we ook kunnen verwijzen naar andere stukken? Ik denk dat we met name ook dicht moeten blijven bij de NEN3610 standaard. Wat is fundamenteel om te weten van </w:t>
-      </w:r>
-      <w:proofErr w:type="spellStart"/>
-      <w:r>
+        <w:t xml:space="preserve"> Data 101, met vooral verwijzingen naar andere plekken</w:t>
+      </w:r>
+      <w:proofErr w:type="gramStart"/>
+      <w:r>
+        <w:t xml:space="preserve">. </w:t>
+      </w:r>
+      <w:proofErr w:type="gramEnd"/>
+      <w:r>
+        <w:t>Belangrijk puntje is dat LD gebruik maakt van vocabulaires (zoals bv SKOS, FOAF, DCAT, etc..)</w:t>
+      </w:r>
+      <w:r>
+        <w:t xml:space="preserve">, om </w:t>
+      </w:r>
+      <w:proofErr w:type="gramStart"/>
+      <w:r>
+        <w:t xml:space="preserve">interoperabiliteit </w:t>
+      </w:r>
+      <w:r>
+        <w:t>;</w:t>
+      </w:r>
+      <w:proofErr w:type="gramEnd"/>
+    </w:p>
+    <w:p>
+      <w:pPr>
+        <w:pStyle w:val="Lijstalinea"/>
+        <w:numPr>
+          <w:ilvl w:val="0"/>
+          <w:numId w:val="6"/>
+        </w:numPr>
+      </w:pPr>
+      <w:r>
+        <w:t xml:space="preserve">Beschrijven wat we als </w:t>
+      </w:r>
+      <w:proofErr w:type="gramStart"/>
+      <w:r>
+        <w:t>LD model</w:t>
+      </w:r>
+      <w:proofErr w:type="gramEnd"/>
+      <w:r>
+        <w:t xml:space="preserve"> nu eigenlijk neerzet (</w:t>
+      </w:r>
+      <w:r>
+        <w:t>begrippen, regels, structuur)</w:t>
+      </w:r>
+    </w:p>
+    <w:p>
+      <w:pPr>
+        <w:pStyle w:val="Lijstalinea"/>
+        <w:numPr>
+          <w:ilvl w:val="0"/>
+          <w:numId w:val="6"/>
+        </w:numPr>
+      </w:pPr>
+      <w:r>
+        <w:t xml:space="preserve">Beschrijven wat </w:t>
+      </w:r>
+      <w:proofErr w:type="spellStart"/>
+      <w:r>
+        <w:t>essentiele</w:t>
+      </w:r>
+      <w:proofErr w:type="spellEnd"/>
+      <w:r>
+        <w:t xml:space="preserve"> verschillen zijn tussen OO en LD m.b.t. de transformatie</w:t>
+      </w:r>
+    </w:p>
+    <w:p/>
+    <w:p>
+      <w:r>
+        <w:t>Vooral ook veel verwijzen naar bestaande bronnen.</w:t>
+      </w:r>
+    </w:p>
+    <w:p/>
+    <w:p>
+      <w:pPr>
+        <w:rPr>
+          <w:b/>
+        </w:rPr>
+      </w:pPr>
+      <w:r>
+        <w:rPr>
+          <w:b/>
+        </w:rPr>
+        <w:t>9.</w:t>
+      </w:r>
+      <w:r>
+        <w:rPr>
+          <w:b/>
+        </w:rPr>
+        <w:t xml:space="preserve"> (</w:t>
+      </w:r>
+      <w:r>
+        <w:rPr>
+          <w:b/>
+        </w:rPr>
+        <w:t>Verplaatst</w:t>
+      </w:r>
+      <w:r>
+        <w:rPr>
+          <w:b/>
+        </w:rPr>
+        <w:t xml:space="preserve">) </w:t>
+      </w:r>
+      <w:r>
+        <w:rPr>
+          <w:b/>
+        </w:rPr>
+        <w:t xml:space="preserve">NEN 3610 zelf als </w:t>
+      </w:r>
+      <w:proofErr w:type="spellStart"/>
+      <w:r>
+        <w:rPr>
+          <w:b/>
+        </w:rPr>
         <w:t>Linked</w:t>
       </w:r>
       <w:proofErr w:type="spellEnd"/>
       <w:r>
-        <w:t xml:space="preserve"> Data om goed te begrijpen hoe een </w:t>
+        <w:rPr>
+          <w:b/>
+        </w:rPr>
+        <w:t xml:space="preserve"> Data</w:t>
+      </w:r>
+    </w:p>
+    <w:p>
+      <w:r>
+        <w:t xml:space="preserve">Huidige status: </w:t>
+      </w:r>
+      <w:r>
+        <w:t>is nu hoofdstuk 9, en kent nog geen invulling</w:t>
+      </w:r>
+      <w:r>
+        <w:t xml:space="preserve">. </w:t>
+      </w:r>
+      <w:r>
+        <w:t xml:space="preserve">Het document gaat in hoofdstuk 5 verder met de transformatie van het huidige model. Mijn gevoel is dat voor veel mensen het logischer zou zijn om nu het werkelijke profiel te leren kennen. De aanpak </w:t>
+      </w:r>
+      <w:r>
+        <w:rPr>
+          <w:i/>
+        </w:rPr>
+        <w:t>hoe</w:t>
+      </w:r>
+      <w:r>
+        <w:t xml:space="preserve"> je tot zo’n profiel komt (of tot een vertaling van </w:t>
       </w:r>
       <w:proofErr w:type="gramStart"/>
       <w:r>
-        <w:t>LD model</w:t>
+        <w:t>jou</w:t>
       </w:r>
       <w:proofErr w:type="gramEnd"/>
       <w:r>
-        <w:t xml:space="preserve"> van NEN3610 gaat afwijken van een UML model van NEN3610</w:t>
-      </w:r>
-    </w:p>
-    <w:p>
-      <w:r>
-        <w:t>Actie: besluiten wat de essentie moet zijn van dit hoofdstuk en herschrijven.</w:t>
+        <w:t xml:space="preserve"> eigen model) is voor mijn gevoel iets dat hierna kan komen. Eigenlijk beschrijven we het </w:t>
+      </w:r>
+      <w:proofErr w:type="gramStart"/>
+      <w:r>
+        <w:t>LD profiel</w:t>
+      </w:r>
+      <w:proofErr w:type="gramEnd"/>
+      <w:r>
+        <w:t xml:space="preserve"> nu helemaal niet!</w:t>
+      </w:r>
+    </w:p>
+    <w:p>
+      <w:r>
+        <w:t xml:space="preserve">Actie: </w:t>
+      </w:r>
+      <w:r>
+        <w:t>hoofdstuk beschrijven, kan vrij kort. Gaat om de beschrijving van het model en eventueel de keuzen die we daarbij gemaakt hebben. We verwijzen dan naar de werkelijke plaats waar de modellen gepubliceerd staan.</w:t>
+      </w:r>
+      <w:r>
+        <w:t xml:space="preserve"> </w:t>
+      </w:r>
+      <w:r>
+        <w:rPr>
+          <w:highlight w:val="yellow"/>
+        </w:rPr>
+        <w:t>[Marco]</w:t>
+      </w:r>
+    </w:p>
+    <w:p>
+      <w:r>
+        <w:t xml:space="preserve">Actie: </w:t>
+      </w:r>
+      <w:proofErr w:type="gramStart"/>
+      <w:r>
+        <w:t>URI strategie</w:t>
+      </w:r>
+      <w:proofErr w:type="gramEnd"/>
+      <w:r>
+        <w:t xml:space="preserve"> vaststellen voor de LD resources die we gaan beschrijven</w:t>
+      </w:r>
+      <w:r>
+        <w:t xml:space="preserve"> </w:t>
+      </w:r>
+      <w:r>
+        <w:rPr>
+          <w:highlight w:val="yellow"/>
+        </w:rPr>
+        <w:t>[Marco]</w:t>
+      </w:r>
+    </w:p>
+    <w:p>
+      <w:r>
+        <w:t xml:space="preserve">Actie: Beschrijven van de </w:t>
+      </w:r>
+      <w:proofErr w:type="gramStart"/>
+      <w:r>
+        <w:t>LD resources</w:t>
+      </w:r>
+      <w:proofErr w:type="gramEnd"/>
+      <w:r>
+        <w:t xml:space="preserve"> (</w:t>
+      </w:r>
+      <w:proofErr w:type="spellStart"/>
+      <w:r>
+        <w:t>dwz</w:t>
+      </w:r>
+      <w:proofErr w:type="spellEnd"/>
+      <w:r>
+        <w:t>: maken van de modellen)</w:t>
+      </w:r>
+      <w:r>
+        <w:rPr>
+          <w:highlight w:val="yellow"/>
+        </w:rPr>
+        <w:t xml:space="preserve"> </w:t>
+      </w:r>
+      <w:r>
+        <w:rPr>
+          <w:highlight w:val="yellow"/>
+        </w:rPr>
+        <w:t>[Marco]</w:t>
       </w:r>
     </w:p>
     <w:p/>
     <w:p>
-      <w:pPr>
-        <w:rPr>
-          <w:b/>
-        </w:rPr>
-      </w:pPr>
-      <w:r>
-        <w:rPr>
-          <w:b/>
-        </w:rPr>
-        <w:t>9.</w:t>
-      </w:r>
-      <w:r>
-        <w:rPr>
-          <w:b/>
-        </w:rPr>
+      <w:r>
+        <w:rPr>
+          <w:b/>
+        </w:rPr>
+        <w:t xml:space="preserve">7. </w:t>
+      </w:r>
+      <w:r>
+        <w:rPr>
+          <w:b/>
+        </w:rPr>
+        <w:t>Het recept: t</w:t>
+      </w:r>
+      <w:r>
+        <w:rPr>
+          <w:b/>
+        </w:rPr>
+        <w:t>ransformatieregels van UML naar de W3c vocabulaires</w:t>
+      </w:r>
+    </w:p>
+    <w:p>
+      <w:r>
+        <w:t>Huidige status: al een vrij uitgebreide beschrijving, maar er zitten nog issues en keuzes in. Hier zouden we een aantal definitieve keuzen in moeten maken</w:t>
+      </w:r>
+      <w:r>
+        <w:t>. Hier ook uitleggen waarom we het zo doen, en niet direct van UML naar een “juist” model</w:t>
+      </w:r>
+    </w:p>
+    <w:p>
+      <w:r>
+        <w:t>Actie: transformatieregels beschrijven die geautomatiseerd uitgevoerd kunnen worden</w:t>
+      </w:r>
+      <w:r>
+        <w:t xml:space="preserve"> </w:t>
+      </w:r>
+      <w:r>
+        <w:rPr>
+          <w:highlight w:val="yellow"/>
+        </w:rPr>
+        <w:t>[Marco]</w:t>
+      </w:r>
+    </w:p>
+    <w:p>
+      <w:r>
+        <w:t>Actie: transformatieregels om tot een juist model te komen voor de DSO</w:t>
+      </w:r>
+      <w:r>
+        <w:t xml:space="preserve"> </w:t>
+      </w:r>
+      <w:r>
+        <w:rPr>
+          <w:highlight w:val="yellow"/>
+        </w:rPr>
+        <w:t>[</w:t>
+      </w:r>
+      <w:proofErr w:type="spellStart"/>
+      <w:r>
+        <w:rPr>
+          <w:highlight w:val="yellow"/>
+        </w:rPr>
+        <w:t>Pano</w:t>
+      </w:r>
+      <w:proofErr w:type="spellEnd"/>
+      <w:r>
+        <w:rPr>
+          <w:highlight w:val="yellow"/>
+        </w:rPr>
+        <w:t>]</w:t>
+      </w:r>
+    </w:p>
+    <w:p>
+      <w:r>
+        <w:t>Actie: transformatieregels om tot een juist model te komen voor COINS</w:t>
+      </w:r>
+      <w:r>
+        <w:t xml:space="preserve"> </w:t>
+      </w:r>
+      <w:r>
+        <w:rPr>
+          <w:highlight w:val="yellow"/>
+        </w:rPr>
+        <w:t>[Niels]</w:t>
+      </w:r>
+    </w:p>
+    <w:p>
+      <w:r>
+        <w:t>Actie: tra</w:t>
+      </w:r>
+      <w:r>
+        <w:t>n</w:t>
+      </w:r>
+      <w:r>
+        <w:t>s</w:t>
+      </w:r>
+      <w:r>
+        <w:t xml:space="preserve">formatieregels </w:t>
+      </w:r>
+      <w:r>
+        <w:t xml:space="preserve">om tot een juist model te komen voor </w:t>
+      </w:r>
+      <w:proofErr w:type="spellStart"/>
+      <w:r>
+        <w:t>Orox</w:t>
+      </w:r>
+      <w:proofErr w:type="spellEnd"/>
+      <w:r>
+        <w:t xml:space="preserve"> </w:t>
+      </w:r>
+      <w:r>
+        <w:rPr>
+          <w:highlight w:val="yellow"/>
+        </w:rPr>
+        <w:t>[Mar</w:t>
+      </w:r>
+      <w:r>
+        <w:rPr>
+          <w:highlight w:val="yellow"/>
+        </w:rPr>
+        <w:t>inus]</w:t>
+      </w:r>
+    </w:p>
+    <w:p/>
+    <w:p>
+      <w:r>
+        <w:rPr>
+          <w:b/>
+        </w:rPr>
+        <w:t>5+6: Rationale, achtergrond, verdieping</w:t>
+      </w:r>
+    </w:p>
+    <w:p>
+      <w:r>
+        <w:t>Waaronder de onderdelen:</w:t>
+      </w:r>
+    </w:p>
+    <w:p>
+      <w:r>
+        <w:rPr>
+          <w:b/>
+        </w:rPr>
+        <w:t>5. Source: Metamodel NEN3610</w:t>
+      </w:r>
+    </w:p>
+    <w:p>
+      <w:r>
+        <w:t>Huidige status: het metamodel is beschreven, tekst lijkt redelijk af</w:t>
+      </w:r>
+    </w:p>
+    <w:p>
+      <w:r>
+        <w:t>Actie: geen directe actie nodig.</w:t>
+      </w:r>
+    </w:p>
+    <w:p/>
+    <w:p>
+      <w:r>
+        <w:rPr>
+          <w:b/>
+        </w:rPr>
+        <w:t xml:space="preserve">6. Target: Metamodel </w:t>
+      </w:r>
+      <w:proofErr w:type="spellStart"/>
+      <w:r>
+        <w:rPr>
+          <w:b/>
+        </w:rPr>
+        <w:t>Linked</w:t>
+      </w:r>
+      <w:proofErr w:type="spellEnd"/>
+      <w:r>
+        <w:rPr>
+          <w:b/>
+        </w:rPr>
+        <w:t xml:space="preserve"> Data</w:t>
+      </w:r>
+    </w:p>
+    <w:p>
+      <w:r>
+        <w:t xml:space="preserve">Huidige status: een vrij ingewikkelde tekst. </w:t>
+      </w:r>
+      <w:r>
+        <w:t>De matrix uit het verslag ontbreekt nog.</w:t>
+      </w:r>
+    </w:p>
+    <w:p>
+      <w:r>
+        <w:t xml:space="preserve">Actie: </w:t>
+      </w:r>
+      <w:r>
+        <w:t>tekst redigeren, duidelijker uitleggen</w:t>
+      </w:r>
+      <w:r>
+        <w:t xml:space="preserve"> (dit nog even zo laten)</w:t>
+      </w:r>
+      <w:r>
+        <w:t xml:space="preserve">. Matrix toevoegen en onderscheid maken tussen enerzijds de toepassingen (COINS, </w:t>
+      </w:r>
+      <w:proofErr w:type="spellStart"/>
+      <w:r>
+        <w:t>Orox</w:t>
+      </w:r>
+      <w:proofErr w:type="spellEnd"/>
+      <w:r>
+        <w:t>, DSO) en anderzijds de componenten (SKOS, OWL, RDF/RDFS, SHACL)</w:t>
+      </w:r>
+      <w:r>
+        <w:t xml:space="preserve">. </w:t>
+      </w:r>
+      <w:r>
+        <w:rPr>
+          <w:highlight w:val="yellow"/>
+        </w:rPr>
+        <w:t>[Paul]</w:t>
+      </w:r>
+    </w:p>
+    <w:p/>
+    <w:p>
+      <w:r>
+        <w:rPr>
+          <w:b/>
+        </w:rPr>
+        <w:t>8. Voorbeelduitwerking</w:t>
+      </w:r>
+    </w:p>
+    <w:p>
+      <w:r>
+        <w:t xml:space="preserve">Huidige status: de voorbeelduitwerking kent nu een aantal plaatjes, maar de achterliggende consequenties, ontwerpbeslissingen en </w:t>
+      </w:r>
+      <w:proofErr w:type="spellStart"/>
+      <w:r>
+        <w:t>ideeen</w:t>
+      </w:r>
+      <w:proofErr w:type="spellEnd"/>
+      <w:r>
+        <w:t xml:space="preserve"> komen amper terug</w:t>
+      </w:r>
+    </w:p>
+    <w:p>
+      <w:r>
+        <w:t>Actie: wellicht goed om een bijlage te hebben voor elke voorbeelduitwerking, en hier alleen hoofdlijnen bespreken.</w:t>
+      </w:r>
+      <w:r>
         <w:t xml:space="preserve"> (</w:t>
       </w:r>
-      <w:r>
-        <w:rPr>
-          <w:b/>
-        </w:rPr>
-        <w:t>Verplaatst</w:t>
-      </w:r>
-      <w:r>
-        <w:rPr>
-          <w:b/>
-        </w:rPr>
-        <w:t xml:space="preserve">) </w:t>
-      </w:r>
-      <w:r>
-        <w:rPr>
-          <w:b/>
-        </w:rPr>
-        <w:t xml:space="preserve">NEN 3610 zelf als </w:t>
-      </w:r>
-      <w:proofErr w:type="spellStart"/>
-      <w:r>
-        <w:rPr>
-          <w:b/>
-        </w:rPr>
+      <w:proofErr w:type="gramStart"/>
+      <w:r>
+        <w:t>voorlopig</w:t>
+      </w:r>
+      <w:proofErr w:type="gramEnd"/>
+      <w:r>
+        <w:t xml:space="preserve"> even laten)</w:t>
+      </w:r>
+    </w:p>
+    <w:p>
+      <w:pPr>
+        <w:rPr>
+          <w:b/>
+        </w:rPr>
+      </w:pPr>
+      <w:r>
+        <w:t>Actie: verwijzingen opnemen naar de voorbeelduitwerkingen, en deze ook gepubliceerd beschikbaar maken c.q. houden. (</w:t>
+      </w:r>
+      <w:proofErr w:type="gramStart"/>
+      <w:r>
+        <w:t>voorlopig</w:t>
+      </w:r>
+      <w:proofErr w:type="gramEnd"/>
+      <w:r>
+        <w:t xml:space="preserve"> even laten)</w:t>
+      </w:r>
+    </w:p>
+    <w:p>
+      <w:pPr>
+        <w:rPr>
+          <w:b/>
+        </w:rPr>
+      </w:pPr>
+    </w:p>
+    <w:p>
+      <w:r>
+        <w:t>We hebben bij de ontwikkeling van de 3 voorbeelduitwerkingen nooit expliciet stap 1 uitgewerkt, maar direct tot de drie juiste modellen gekomen. Wat we nu nog moeten doen is:</w:t>
+      </w:r>
+    </w:p>
+    <w:p>
+      <w:pPr>
+        <w:pStyle w:val="Lijstalinea"/>
+        <w:numPr>
+          <w:ilvl w:val="0"/>
+          <w:numId w:val="7"/>
+        </w:numPr>
+      </w:pPr>
+      <w:r>
+        <w:t xml:space="preserve">Transformatiescript maken </w:t>
+      </w:r>
+      <w:proofErr w:type="spellStart"/>
+      <w:r>
+        <w:t>obv</w:t>
+      </w:r>
+      <w:proofErr w:type="spellEnd"/>
+      <w:r>
+        <w:t xml:space="preserve"> de transformatieregels die </w:t>
+      </w:r>
+      <w:r>
+        <w:t>een</w:t>
+      </w:r>
+      <w:r>
+        <w:t xml:space="preserve"> NEN3610 </w:t>
+      </w:r>
+      <w:proofErr w:type="gramStart"/>
+      <w:r>
+        <w:t>UML model</w:t>
+      </w:r>
+      <w:proofErr w:type="gramEnd"/>
+      <w:r>
+        <w:t xml:space="preserve"> (source) technisch omzet naar de 4 componenten (SKOS, OWL, RDF/RDFS, SHACL);</w:t>
+      </w:r>
+    </w:p>
+    <w:p>
+      <w:pPr>
+        <w:pStyle w:val="Lijstalinea"/>
+        <w:numPr>
+          <w:ilvl w:val="0"/>
+          <w:numId w:val="7"/>
+        </w:numPr>
+      </w:pPr>
+      <w:r>
+        <w:t>Handmatige regels om te komen tot een “juist” model in de betreffende stijl (DSO, COINS, OROX) (target)</w:t>
+      </w:r>
+    </w:p>
+    <w:p/>
+    <w:p>
+      <w:r>
+        <w:rPr>
+          <w:b/>
+        </w:rPr>
+        <w:t>10. (EXTRA)</w:t>
+      </w:r>
+    </w:p>
+    <w:p>
+      <w:r>
+        <w:t xml:space="preserve">Huidige status: verborgen in de </w:t>
+      </w:r>
+      <w:proofErr w:type="spellStart"/>
+      <w:r>
+        <w:t>IMGolf</w:t>
+      </w:r>
+      <w:proofErr w:type="spellEnd"/>
+      <w:r>
+        <w:t xml:space="preserve"> </w:t>
+      </w:r>
+      <w:proofErr w:type="spellStart"/>
+      <w:r>
+        <w:t>subpagina</w:t>
+      </w:r>
+      <w:proofErr w:type="spellEnd"/>
+      <w:r>
+        <w:t xml:space="preserve">: we beschrijven ook hoe we verschillende </w:t>
+      </w:r>
+      <w:proofErr w:type="spellStart"/>
+      <w:r>
         <w:t>Linked</w:t>
       </w:r>
       <w:proofErr w:type="spellEnd"/>
       <w:r>
-        <w:rPr>
-          <w:b/>
-        </w:rPr>
-        <w:t xml:space="preserve"> Data</w:t>
-      </w:r>
-    </w:p>
-    <w:p>
-      <w:r>
-        <w:t xml:space="preserve">Huidige status: </w:t>
-      </w:r>
-      <w:r>
-        <w:t>is nu hoofdstuk 9, en kent nog geen invulling</w:t>
-      </w:r>
-      <w:r>
-        <w:t xml:space="preserve">. </w:t>
-      </w:r>
-      <w:r>
-        <w:t xml:space="preserve">Het document gaat in hoofdstuk 5 verder met de transformatie van het huidige model. Mijn gevoel is dat voor veel mensen het logischer zou zijn om nu het werkelijke profiel te leren kennen. De aanpak </w:t>
-      </w:r>
-      <w:r>
-        <w:rPr>
-          <w:i/>
-        </w:rPr>
-        <w:t>hoe</w:t>
-      </w:r>
-      <w:r>
-        <w:t xml:space="preserve"> je tot zo’n profiel komt (of tot een vertaling van </w:t>
-      </w:r>
-      <w:proofErr w:type="gramStart"/>
-      <w:r>
-        <w:t>jou</w:t>
-      </w:r>
-      <w:proofErr w:type="gramEnd"/>
-      <w:r>
-        <w:t xml:space="preserve"> eigen model) is voor mijn gevoel iets dat hierna kan komen. Eigenlijk beschrijven we het </w:t>
-      </w:r>
-      <w:proofErr w:type="gramStart"/>
-      <w:r>
-        <w:t>LD profiel</w:t>
-      </w:r>
-      <w:proofErr w:type="gramEnd"/>
-      <w:r>
-        <w:t xml:space="preserve"> nu helemaal niet!</w:t>
-      </w:r>
-    </w:p>
-    <w:p>
-      <w:r>
-        <w:t xml:space="preserve">Actie: besluiten of we dit willen, en dan een opzet maken. Ik zou verwachten dat dit hoofdstuk dan vier secties krijgt: conceptschema, vocabulaire, </w:t>
-      </w:r>
-      <w:proofErr w:type="spellStart"/>
-      <w:r>
-        <w:t>shapes</w:t>
-      </w:r>
-      <w:proofErr w:type="spellEnd"/>
+        <w:t xml:space="preserve"> Data datasets met elkaar kunnen gebruiken, door een model te “genereren” uit de data, en deze modellen vervolgens op eenzelfde manier te representeren.</w:t>
+      </w:r>
+    </w:p>
+    <w:p>
+      <w:r>
+        <w:t>Actie: dit uitwerken in een hoofdstukje.</w:t>
+      </w:r>
       <w:r>
         <w:t xml:space="preserve"> </w:t>
-      </w:r>
-      <w:proofErr w:type="spellStart"/>
-      <w:r>
-        <w:t>graph</w:t>
-      </w:r>
-      <w:proofErr w:type="spellEnd"/>
-      <w:r>
-        <w:t xml:space="preserve"> en ontologie. Daarbij kan ik me goed voorstellen dat we daarbij verwijzen naar andere documenten, en in het hoofdstuk alleen de essentie opnemen.</w:t>
-      </w:r>
-    </w:p>
-    <w:p/>
-    <w:p>
-      <w:r>
-        <w:rPr>
-          <w:b/>
-        </w:rPr>
-        <w:t>5. Source: Metamodel NEN3610</w:t>
-      </w:r>
-    </w:p>
-    <w:p>
-      <w:r>
-        <w:t>Huidige status: het metamodel is beschreven, tekst lijkt redelijk af</w:t>
-      </w:r>
-    </w:p>
-    <w:p>
-      <w:r>
-        <w:t>Actie: geen directe actie nodig.</w:t>
-      </w:r>
-    </w:p>
-    <w:p/>
-    <w:p>
-      <w:r>
-        <w:rPr>
-          <w:b/>
-        </w:rPr>
-        <w:t xml:space="preserve">6. Target: Metamodel </w:t>
-      </w:r>
-      <w:proofErr w:type="spellStart"/>
-      <w:r>
-        <w:rPr>
-          <w:b/>
-        </w:rPr>
-        <w:t>Linked</w:t>
-      </w:r>
-      <w:proofErr w:type="spellEnd"/>
-      <w:r>
-        <w:rPr>
-          <w:b/>
-        </w:rPr>
-        <w:t xml:space="preserve"> Data</w:t>
-      </w:r>
-    </w:p>
-    <w:p>
-      <w:r>
-        <w:t xml:space="preserve">Huidige status: een vrij ingewikkelde tekst. Hierin komt ook de MOF/MDA naar voren. Dat maakt het nog moeilijker om te doorgronden wat we aan het doen zijn. Daarnaast worden nu de drie originele stijlen getoond, terwijl we inmiddels eigenlijk praten over vier componenten die in verschillende </w:t>
-      </w:r>
-      <w:proofErr w:type="spellStart"/>
-      <w:r>
-        <w:t>use</w:t>
-      </w:r>
-      <w:proofErr w:type="spellEnd"/>
-      <w:r>
-        <w:t xml:space="preserve"> cases voorkomen. Lijkt me logischer dat we de target in deze vier componenten laten </w:t>
-      </w:r>
-      <w:proofErr w:type="gramStart"/>
-      <w:r>
-        <w:t>uiteen vallen</w:t>
-      </w:r>
-      <w:proofErr w:type="gramEnd"/>
-      <w:r>
-        <w:t>. Dit sluit dan ook beter aan bij hoofdstuk 9.</w:t>
-      </w:r>
-    </w:p>
-    <w:p>
-      <w:r>
-        <w:t>Actie: vaststellen hoe we met dit hoofdstuk verder gaan. Mogelijk verhaal van MOF/MDA afsplitsen als achtergrondinformatie?</w:t>
-      </w:r>
-    </w:p>
-    <w:p/>
-    <w:p>
-      <w:r>
-        <w:rPr>
-          <w:b/>
-        </w:rPr>
-        <w:t>7. Transformatie</w:t>
-      </w:r>
-    </w:p>
-    <w:p>
-      <w:r>
-        <w:t xml:space="preserve">Huidige status: </w:t>
-      </w:r>
-      <w:r>
-        <w:t>al een vrij uitgebreide beschrijving, maar er zitten nog issues en keuzes in. Hier zouden we een aantal definitieve keuzen in moeten maken</w:t>
-      </w:r>
-    </w:p>
-    <w:p>
-      <w:r>
-        <w:t>Actie: definitieve keuze maken over de opzet van dit hoofdstuk</w:t>
-      </w:r>
-    </w:p>
-    <w:p/>
-    <w:p>
-      <w:r>
-        <w:rPr>
-          <w:b/>
-        </w:rPr>
-        <w:t>8. Voorbeelduitwerking</w:t>
-      </w:r>
-    </w:p>
-    <w:p>
-      <w:r>
-        <w:t xml:space="preserve">Huidige status: de voorbeelduitwerking kent nu een aantal plaatjes, maar de achterliggende consequenties, ontwerpbeslissingen en </w:t>
-      </w:r>
-      <w:proofErr w:type="spellStart"/>
-      <w:r>
-        <w:t>ideeen</w:t>
-      </w:r>
-      <w:proofErr w:type="spellEnd"/>
-      <w:r>
-        <w:t xml:space="preserve"> komen amper terug</w:t>
-      </w:r>
-    </w:p>
-    <w:p>
-      <w:r>
-        <w:t>Actie: wellicht goed om een bijlage te hebben voor elke voorbeelduitwerking, en hier alleen hoofdlijnen bespreken.</w:t>
       </w:r>
       <w:bookmarkStart w:id="0" w:name="_GoBack"/>
       <w:bookmarkEnd w:id="0"/>
       <w:r>
         <w:rPr>
-          <w:b/>
-        </w:rPr>
-        <w:t xml:space="preserve"> </w:t>
+          <w:highlight w:val="yellow"/>
+        </w:rPr>
+        <w:t>[Marco]</w:t>
       </w:r>
     </w:p>
     <w:sectPr>
@@ -1520,6 +2109,95 @@
     </w:lvl>
   </w:abstractNum>
   <w:abstractNum w:abstractNumId="1" w15:restartNumberingAfterBreak="0">
+    <w:nsid w:val="2F005806"/>
+    <w:multiLevelType w:val="hybridMultilevel"/>
+    <w:tmpl w:val="E690B528"/>
+    <w:lvl w:ilvl="0" w:tplc="0413000F">
+      <w:start w:val="1"/>
+      <w:numFmt w:val="decimal"/>
+      <w:lvlText w:val="%1."/>
+      <w:lvlJc w:val="left"/>
+      <w:pPr>
+        <w:ind w:left="720" w:hanging="360"/>
+      </w:pPr>
+      <w:rPr>
+        <w:rFonts w:hint="default"/>
+      </w:rPr>
+    </w:lvl>
+    <w:lvl w:ilvl="1" w:tplc="04130019" w:tentative="1">
+      <w:start w:val="1"/>
+      <w:numFmt w:val="lowerLetter"/>
+      <w:lvlText w:val="%2."/>
+      <w:lvlJc w:val="left"/>
+      <w:pPr>
+        <w:ind w:left="1440" w:hanging="360"/>
+      </w:pPr>
+    </w:lvl>
+    <w:lvl w:ilvl="2" w:tplc="0413001B" w:tentative="1">
+      <w:start w:val="1"/>
+      <w:numFmt w:val="lowerRoman"/>
+      <w:lvlText w:val="%3."/>
+      <w:lvlJc w:val="right"/>
+      <w:pPr>
+        <w:ind w:left="2160" w:hanging="180"/>
+      </w:pPr>
+    </w:lvl>
+    <w:lvl w:ilvl="3" w:tplc="0413000F" w:tentative="1">
+      <w:start w:val="1"/>
+      <w:numFmt w:val="decimal"/>
+      <w:lvlText w:val="%4."/>
+      <w:lvlJc w:val="left"/>
+      <w:pPr>
+        <w:ind w:left="2880" w:hanging="360"/>
+      </w:pPr>
+    </w:lvl>
+    <w:lvl w:ilvl="4" w:tplc="04130019" w:tentative="1">
+      <w:start w:val="1"/>
+      <w:numFmt w:val="lowerLetter"/>
+      <w:lvlText w:val="%5."/>
+      <w:lvlJc w:val="left"/>
+      <w:pPr>
+        <w:ind w:left="3600" w:hanging="360"/>
+      </w:pPr>
+    </w:lvl>
+    <w:lvl w:ilvl="5" w:tplc="0413001B" w:tentative="1">
+      <w:start w:val="1"/>
+      <w:numFmt w:val="lowerRoman"/>
+      <w:lvlText w:val="%6."/>
+      <w:lvlJc w:val="right"/>
+      <w:pPr>
+        <w:ind w:left="4320" w:hanging="180"/>
+      </w:pPr>
+    </w:lvl>
+    <w:lvl w:ilvl="6" w:tplc="0413000F" w:tentative="1">
+      <w:start w:val="1"/>
+      <w:numFmt w:val="decimal"/>
+      <w:lvlText w:val="%7."/>
+      <w:lvlJc w:val="left"/>
+      <w:pPr>
+        <w:ind w:left="5040" w:hanging="360"/>
+      </w:pPr>
+    </w:lvl>
+    <w:lvl w:ilvl="7" w:tplc="04130019" w:tentative="1">
+      <w:start w:val="1"/>
+      <w:numFmt w:val="lowerLetter"/>
+      <w:lvlText w:val="%8."/>
+      <w:lvlJc w:val="left"/>
+      <w:pPr>
+        <w:ind w:left="5760" w:hanging="360"/>
+      </w:pPr>
+    </w:lvl>
+    <w:lvl w:ilvl="8" w:tplc="0413001B" w:tentative="1">
+      <w:start w:val="1"/>
+      <w:numFmt w:val="lowerRoman"/>
+      <w:lvlText w:val="%9."/>
+      <w:lvlJc w:val="right"/>
+      <w:pPr>
+        <w:ind w:left="6480" w:hanging="180"/>
+      </w:pPr>
+    </w:lvl>
+  </w:abstractNum>
+  <w:abstractNum w:abstractNumId="2" w15:restartNumberingAfterBreak="0">
     <w:nsid w:val="44E36BDA"/>
     <w:multiLevelType w:val="hybridMultilevel"/>
     <w:tmpl w:val="E812A8D8"/>
@@ -1608,7 +2286,7 @@
       </w:pPr>
     </w:lvl>
   </w:abstractNum>
-  <w:abstractNum w:abstractNumId="2" w15:restartNumberingAfterBreak="0">
+  <w:abstractNum w:abstractNumId="3" w15:restartNumberingAfterBreak="0">
     <w:nsid w:val="5B2A2DF4"/>
     <w:multiLevelType w:val="hybridMultilevel"/>
     <w:tmpl w:val="1EB2E6DA"/>
@@ -1697,7 +2375,7 @@
       </w:pPr>
     </w:lvl>
   </w:abstractNum>
-  <w:abstractNum w:abstractNumId="3" w15:restartNumberingAfterBreak="0">
+  <w:abstractNum w:abstractNumId="4" w15:restartNumberingAfterBreak="0">
     <w:nsid w:val="6C1F2B16"/>
     <w:multiLevelType w:val="hybridMultilevel"/>
     <w:tmpl w:val="7094784A"/>
@@ -1786,7 +2464,7 @@
       </w:pPr>
     </w:lvl>
   </w:abstractNum>
-  <w:abstractNum w:abstractNumId="4" w15:restartNumberingAfterBreak="0">
+  <w:abstractNum w:abstractNumId="5" w15:restartNumberingAfterBreak="0">
     <w:nsid w:val="7D3F3A1C"/>
     <w:multiLevelType w:val="hybridMultilevel"/>
     <w:tmpl w:val="52F284F0"/>
@@ -1898,7 +2576,7 @@
       </w:rPr>
     </w:lvl>
   </w:abstractNum>
-  <w:abstractNum w:abstractNumId="5" w15:restartNumberingAfterBreak="0">
+  <w:abstractNum w:abstractNumId="6" w15:restartNumberingAfterBreak="0">
     <w:nsid w:val="7D8079A3"/>
     <w:multiLevelType w:val="hybridMultilevel"/>
     <w:tmpl w:val="72D61148"/>
@@ -2011,22 +2689,25 @@
     </w:lvl>
   </w:abstractNum>
   <w:num w:numId="1">
-    <w:abstractNumId w:val="4"/>
+    <w:abstractNumId w:val="5"/>
   </w:num>
   <w:num w:numId="2">
     <w:abstractNumId w:val="0"/>
   </w:num>
   <w:num w:numId="3">
-    <w:abstractNumId w:val="1"/>
+    <w:abstractNumId w:val="2"/>
   </w:num>
   <w:num w:numId="4">
-    <w:abstractNumId w:val="2"/>
+    <w:abstractNumId w:val="3"/>
   </w:num>
   <w:num w:numId="5">
-    <w:abstractNumId w:val="3"/>
+    <w:abstractNumId w:val="4"/>
   </w:num>
   <w:num w:numId="6">
-    <w:abstractNumId w:val="5"/>
+    <w:abstractNumId w:val="6"/>
+  </w:num>
+  <w:num w:numId="7">
+    <w:abstractNumId w:val="1"/>
   </w:num>
 </w:numbering>
 </file>

</xml_diff>

<commit_message>
verslag van 5 oktober toegevoegd
</commit_message>
<xml_diff>
--- a/Projectinfo/NEN 3610 Linked Data Profiel - stand van zaken.docx
+++ b/Projectinfo/NEN 3610 Linked Data Profiel - stand van zaken.docx
@@ -897,6 +897,23 @@
     </w:p>
     <w:p/>
     <w:p>
+      <w:r>
+        <w:rPr>
+          <w:highlight w:val="green"/>
+        </w:rPr>
+        <w:t>is gerealiseerd.</w:t>
+      </w:r>
+    </w:p>
+    <w:p>
+      <w:r>
+        <w:rPr>
+          <w:highlight w:val="yellow"/>
+        </w:rPr>
+        <w:t>nog doen</w:t>
+      </w:r>
+    </w:p>
+    <w:p/>
+    <w:p>
       <w:pPr>
         <w:rPr>
           <w:b/>
@@ -1069,7 +1086,13 @@
       </w:r>
     </w:p>
     <w:p>
-      <w:r>
+      <w:pPr>
+        <w:rPr>
+          <w:highlight w:val="green"/>
+        </w:rPr>
+      </w:pPr>
+      <w:r>
+        <w:lastRenderedPageBreak/>
         <w:t xml:space="preserve">Actie: </w:t>
       </w:r>
       <w:r>
@@ -1093,13 +1116,30 @@
         <w:t>[Marco]</w:t>
       </w:r>
     </w:p>
+    <w:p>
+      <w:r>
+        <w:t xml:space="preserve">5/10: Nog een aantal LOD sets toevoegen. Bijvoorbeeld CBNL referentie, GWSW en andere. </w:t>
+      </w:r>
+      <w:r>
+        <w:rPr>
+          <w:highlight w:val="yellow"/>
+        </w:rPr>
+        <w:t>(iedereen)</w:t>
+      </w:r>
+    </w:p>
     <w:p/>
     <w:p>
       <w:r>
         <w:rPr>
           <w:b/>
         </w:rPr>
-        <w:t xml:space="preserve">2.5 (MISSING) </w:t>
+        <w:t>3</w:t>
+      </w:r>
+      <w:r>
+        <w:rPr>
+          <w:b/>
+        </w:rPr>
+        <w:t xml:space="preserve"> (MISSING) </w:t>
       </w:r>
       <w:proofErr w:type="spellStart"/>
       <w:r>
@@ -1118,7 +1158,6 @@
     </w:p>
     <w:p>
       <w:r>
-        <w:lastRenderedPageBreak/>
         <w:t xml:space="preserve">Huidige status: ontbreekt. </w:t>
       </w:r>
       <w:r>
@@ -1159,7 +1198,13 @@
         <w:rPr>
           <w:b/>
         </w:rPr>
-        <w:t>3. Review beschikbare standaarden</w:t>
+        <w:t>4</w:t>
+      </w:r>
+      <w:r>
+        <w:rPr>
+          <w:b/>
+        </w:rPr>
+        <w:t>. Review beschikbare standaarden</w:t>
       </w:r>
     </w:p>
     <w:p>
@@ -1171,6 +1216,11 @@
       </w:r>
     </w:p>
     <w:p>
+      <w:pPr>
+        <w:rPr>
+          <w:highlight w:val="yellow"/>
+        </w:rPr>
+      </w:pPr>
       <w:r>
         <w:t xml:space="preserve">Actie: </w:t>
       </w:r>
@@ -1190,7 +1240,21 @@
         <w:rPr>
           <w:highlight w:val="yellow"/>
         </w:rPr>
-        <w:t xml:space="preserve"> toevoegen LD proxy</w:t>
+        <w:t xml:space="preserve"> </w:t>
+      </w:r>
+    </w:p>
+    <w:p>
+      <w:r>
+        <w:rPr>
+          <w:highlight w:val="yellow"/>
+        </w:rPr>
+        <w:t xml:space="preserve">5/10: </w:t>
+      </w:r>
+      <w:r>
+        <w:rPr>
+          <w:highlight w:val="yellow"/>
+        </w:rPr>
+        <w:t>toevoegen LD proxy</w:t>
       </w:r>
     </w:p>
     <w:p/>
@@ -1199,7 +1263,13 @@
         <w:rPr>
           <w:b/>
         </w:rPr>
-        <w:t xml:space="preserve">4. Basisbeginselen </w:t>
+        <w:t>5</w:t>
+      </w:r>
+      <w:r>
+        <w:rPr>
+          <w:b/>
+        </w:rPr>
+        <w:t xml:space="preserve">. Basisbeginselen </w:t>
       </w:r>
       <w:proofErr w:type="spellStart"/>
       <w:r>
@@ -1342,319 +1412,277 @@
         <w:t>Vooral ook veel verwijzen naar bestaande bronnen.</w:t>
       </w:r>
     </w:p>
+    <w:p>
+      <w:pPr>
+        <w:rPr>
+          <w:highlight w:val="yellow"/>
+        </w:rPr>
+      </w:pPr>
+      <w:r>
+        <w:rPr>
+          <w:highlight w:val="yellow"/>
+        </w:rPr>
+        <w:t>5/10: Aanpassen aan de hand van resultaat discussie over punten Hans en Marinus.</w:t>
+      </w:r>
+    </w:p>
     <w:p/>
     <w:p>
-      <w:pPr>
-        <w:rPr>
-          <w:b/>
-        </w:rPr>
-      </w:pPr>
-      <w:r>
-        <w:rPr>
-          <w:b/>
-        </w:rPr>
-        <w:t>9.</w:t>
-      </w:r>
-      <w:r>
-        <w:rPr>
-          <w:b/>
-        </w:rPr>
-        <w:t xml:space="preserve"> (</w:t>
-      </w:r>
-      <w:r>
-        <w:rPr>
-          <w:b/>
-        </w:rPr>
-        <w:t>Verplaatst</w:t>
-      </w:r>
-      <w:r>
-        <w:rPr>
-          <w:b/>
-        </w:rPr>
-        <w:t xml:space="preserve">) </w:t>
-      </w:r>
-      <w:r>
-        <w:rPr>
-          <w:b/>
-        </w:rPr>
-        <w:t xml:space="preserve">NEN 3610 zelf als </w:t>
-      </w:r>
-      <w:proofErr w:type="spellStart"/>
-      <w:r>
-        <w:rPr>
-          <w:b/>
+      <w:r>
+        <w:t>Een paar punten:</w:t>
+      </w:r>
+    </w:p>
+    <w:p>
+      <w:r>
+        <w:t xml:space="preserve">UNA wordt nog steeds niet goed omschreven. </w:t>
+      </w:r>
+      <w:proofErr w:type="spellStart"/>
+      <w:r>
+        <w:t>Setorientatie</w:t>
+      </w:r>
+      <w:proofErr w:type="spellEnd"/>
+      <w:r>
+        <w:t xml:space="preserve"> nog niet goed omschreven. Het is eigenlijk allemaal set </w:t>
+      </w:r>
+      <w:proofErr w:type="spellStart"/>
+      <w:r>
+        <w:t>georienteerd</w:t>
+      </w:r>
+      <w:proofErr w:type="spellEnd"/>
+      <w:r>
+        <w:t xml:space="preserve"> maar op een verschillende manier. Gebruik dit om de verschillen uit te leggen.</w:t>
+      </w:r>
+    </w:p>
+    <w:p>
+      <w:r>
+        <w:t>RDF: Instantie ontstaat voor de klasse</w:t>
+      </w:r>
+    </w:p>
+    <w:p>
+      <w:r>
+        <w:t>OWL: Klasse is er voor de instantie.</w:t>
+      </w:r>
+    </w:p>
+    <w:p>
+      <w:r>
+        <w:t>Normalisatie is geen LD concept of doel. Het komt uit de database wereld. Dit klopt maar het kan nog steeds gebruik worden als concept om de verschillende methoden van vertaling van werkelijkheid naar model te vergelijken.</w:t>
+      </w:r>
+    </w:p>
+    <w:p/>
+    <w:p/>
+    <w:p/>
+    <w:p>
+      <w:pPr>
+        <w:rPr>
+          <w:b/>
+        </w:rPr>
+      </w:pPr>
+      <w:r>
+        <w:rPr>
+          <w:b/>
+        </w:rPr>
+        <w:t>6. De NEN3610 ontologie</w:t>
+      </w:r>
+    </w:p>
+    <w:p/>
+    <w:p>
+      <w:r>
+        <w:t xml:space="preserve">De ontologie is klaar. Review op begrip en inhoud. </w:t>
+      </w:r>
+      <w:r>
+        <w:rPr>
+          <w:highlight w:val="yellow"/>
+        </w:rPr>
+        <w:t>[Iedereen]</w:t>
+      </w:r>
+    </w:p>
+    <w:p/>
+    <w:p>
+      <w:pPr>
+        <w:pStyle w:val="Kop2"/>
+        <w:shd w:val="clear" w:color="auto" w:fill="FFFFFF"/>
+        <w:rPr>
+          <w:rFonts w:asciiTheme="minorHAnsi" w:eastAsiaTheme="minorHAnsi" w:hAnsiTheme="minorHAnsi" w:cstheme="minorBidi"/>
+          <w:b/>
+          <w:color w:val="auto"/>
+          <w:sz w:val="24"/>
+          <w:szCs w:val="24"/>
+        </w:rPr>
+      </w:pPr>
+      <w:r>
+        <w:rPr>
+          <w:rFonts w:asciiTheme="minorHAnsi" w:eastAsiaTheme="minorHAnsi" w:hAnsiTheme="minorHAnsi" w:cstheme="minorBidi"/>
+          <w:b/>
+          <w:color w:val="auto"/>
+          <w:sz w:val="24"/>
+          <w:szCs w:val="24"/>
+        </w:rPr>
+        <w:t xml:space="preserve">7. Transformatie van een NEN3610 UML model naar </w:t>
+      </w:r>
+      <w:proofErr w:type="spellStart"/>
+      <w:r>
+        <w:rPr>
+          <w:rFonts w:asciiTheme="minorHAnsi" w:eastAsiaTheme="minorHAnsi" w:hAnsiTheme="minorHAnsi" w:cstheme="minorBidi"/>
+          <w:b/>
+          <w:color w:val="auto"/>
+          <w:sz w:val="24"/>
+          <w:szCs w:val="24"/>
         </w:rPr>
         <w:t>Linked</w:t>
       </w:r>
       <w:proofErr w:type="spellEnd"/>
       <w:r>
         <w:rPr>
-          <w:b/>
+          <w:rFonts w:asciiTheme="minorHAnsi" w:eastAsiaTheme="minorHAnsi" w:hAnsiTheme="minorHAnsi" w:cstheme="minorBidi"/>
+          <w:b/>
+          <w:color w:val="auto"/>
+          <w:sz w:val="24"/>
+          <w:szCs w:val="24"/>
         </w:rPr>
         <w:t xml:space="preserve"> Data</w:t>
       </w:r>
     </w:p>
-    <w:p>
-      <w:r>
-        <w:t xml:space="preserve">Huidige status: </w:t>
-      </w:r>
-      <w:r>
-        <w:t>is nu hoofdstuk 9, en kent nog geen invulling</w:t>
-      </w:r>
-      <w:r>
-        <w:t xml:space="preserve">. </w:t>
-      </w:r>
-      <w:r>
-        <w:t xml:space="preserve">Het document gaat in hoofdstuk 5 verder met de transformatie van het huidige model. Mijn gevoel is dat voor veel mensen het logischer zou zijn om nu het werkelijke profiel te leren kennen. De aanpak </w:t>
-      </w:r>
-      <w:r>
-        <w:rPr>
-          <w:i/>
-        </w:rPr>
-        <w:t>hoe</w:t>
-      </w:r>
-      <w:r>
-        <w:t xml:space="preserve"> je tot zo’n profiel komt (of tot een vertaling van jou eigen model) is voor mijn gevoel iets dat hierna kan komen. Eigenlijk beschrijven we het LD profiel nu helemaal niet!</w:t>
-      </w:r>
-    </w:p>
-    <w:p>
-      <w:r>
-        <w:t xml:space="preserve">Actie: </w:t>
-      </w:r>
-      <w:r>
-        <w:t>hoofdstuk beschrijven, kan vrij kort. Gaat om de beschrijving van het model en eventueel de keuzen die we daarbij gemaakt hebben. We verwijzen dan naar de werkelijke plaats waar de modellen gepubliceerd staan</w:t>
+    <w:p/>
+    <w:p>
+      <w:proofErr w:type="spellStart"/>
+      <w:r>
+        <w:t>GeoSPARQL</w:t>
+      </w:r>
+      <w:proofErr w:type="spellEnd"/>
+      <w:r>
+        <w:t xml:space="preserve"> toevoegen als vocabulaire.</w:t>
+      </w:r>
+    </w:p>
+    <w:p/>
+    <w:p>
+      <w:r>
+        <w:t>7.3 Handmatige aanpassing van transformatie.</w:t>
+      </w:r>
+    </w:p>
+    <w:p/>
+    <w:p>
+      <w:r>
+        <w:t>Huidige status: al een vrij uitgebreide beschrijving, maar er zitten nog issues en keuzes in. Hier zouden we een aantal definitieve keuzen in moeten maken. Hier ook uitleggen waarom we het zo doen, en niet direct van UML naar een “juist” model</w:t>
+      </w:r>
+    </w:p>
+    <w:p>
+      <w:r>
+        <w:t xml:space="preserve">Actie: transformatieregels beschrijven die geautomatiseerd uitgevoerd kunnen worden </w:t>
+      </w:r>
+      <w:r>
+        <w:rPr>
+          <w:highlight w:val="yellow"/>
+        </w:rPr>
+        <w:t>[Marco]</w:t>
+      </w:r>
+    </w:p>
+    <w:p>
+      <w:r>
+        <w:t xml:space="preserve">Actie: transformatieregels om tot een juist model te komen voor de DSO </w:t>
+      </w:r>
+      <w:r>
+        <w:rPr>
+          <w:highlight w:val="yellow"/>
+        </w:rPr>
+        <w:t>[Pano]</w:t>
+      </w:r>
+    </w:p>
+    <w:p>
+      <w:r>
+        <w:t xml:space="preserve">Actie: transformatieregels om tot een juist model te komen voor COINS </w:t>
       </w:r>
       <w:r>
         <w:rPr>
           <w:highlight w:val="green"/>
         </w:rPr>
-        <w:t>.</w:t>
+        <w:t>[Niels]</w:t>
+      </w:r>
+    </w:p>
+    <w:p>
+      <w:r>
+        <w:t xml:space="preserve">Actie: transformatieregels om tot een juist model te komen voor </w:t>
+      </w:r>
+      <w:proofErr w:type="spellStart"/>
+      <w:r>
+        <w:t>Orox</w:t>
+      </w:r>
+      <w:proofErr w:type="spellEnd"/>
+      <w:r>
+        <w:t xml:space="preserve"> </w:t>
       </w:r>
       <w:r>
         <w:rPr>
           <w:highlight w:val="green"/>
         </w:rPr>
-        <w:t xml:space="preserve"> [Marco]</w:t>
-      </w:r>
-    </w:p>
-    <w:p>
-      <w:r>
-        <w:t>Actie: URI strategie vaststellen voor de LD resources die we gaan beschrijven</w:t>
-      </w:r>
-      <w:r>
-        <w:t xml:space="preserve"> </w:t>
-      </w:r>
-      <w:r>
-        <w:rPr>
-          <w:highlight w:val="green"/>
-        </w:rPr>
-        <w:t>[Marco]</w:t>
-      </w:r>
-    </w:p>
-    <w:p>
-      <w:r>
-        <w:t>Actie: Beschrijven van de LD resources (</w:t>
-      </w:r>
-      <w:proofErr w:type="spellStart"/>
-      <w:r>
-        <w:t>dwz</w:t>
-      </w:r>
-      <w:proofErr w:type="spellEnd"/>
-      <w:r>
-        <w:t>: maken van de modellen</w:t>
-      </w:r>
-      <w:r>
-        <w:rPr>
-          <w:highlight w:val="green"/>
-        </w:rPr>
-        <w:t>)</w:t>
-      </w:r>
-      <w:r>
-        <w:rPr>
-          <w:highlight w:val="green"/>
-        </w:rPr>
-        <w:t xml:space="preserve"> [Marco]</w:t>
+        <w:t>[Marinus]</w:t>
       </w:r>
     </w:p>
     <w:p/>
     <w:p>
       <w:r>
-        <w:rPr>
-          <w:b/>
-        </w:rPr>
-        <w:t>7. Het recept: transformatieregels van UML naar de W3c vocabulaires</w:t>
-      </w:r>
-    </w:p>
-    <w:p>
-      <w:r>
-        <w:t>Huidige status: al een vrij uitgebreide beschrijving, maar er zitten nog issues en keuzes in. Hier zouden we een aantal definitieve keuzen in moeten maken</w:t>
-      </w:r>
-      <w:r>
-        <w:t>. Hier ook uitleggen waarom we het zo doen, en niet direct van UML naar een “juist” model</w:t>
-      </w:r>
-    </w:p>
-    <w:p>
-      <w:r>
-        <w:t>Actie: transformatieregels beschrijven die geautomatiseerd uitgevoerd kunnen worden</w:t>
-      </w:r>
-      <w:r>
-        <w:t xml:space="preserve"> </w:t>
-      </w:r>
-      <w:r>
-        <w:rPr>
-          <w:highlight w:val="yellow"/>
-        </w:rPr>
-        <w:t>[Marco]</w:t>
-      </w:r>
-    </w:p>
-    <w:p>
-      <w:r>
-        <w:t>Actie: transformatieregels om tot een juist model te komen voor de DSO</w:t>
-      </w:r>
-      <w:r>
-        <w:t xml:space="preserve"> </w:t>
-      </w:r>
-      <w:r>
-        <w:rPr>
-          <w:highlight w:val="yellow"/>
-        </w:rPr>
-        <w:t>[Pano]</w:t>
-      </w:r>
-    </w:p>
-    <w:p>
-      <w:r>
-        <w:t>Actie: transformatieregels om tot een juist model te komen voor COINS</w:t>
-      </w:r>
-      <w:r>
-        <w:t xml:space="preserve"> </w:t>
-      </w:r>
-      <w:r>
-        <w:rPr>
-          <w:highlight w:val="green"/>
-        </w:rPr>
-        <w:t>[Niels]</w:t>
-      </w:r>
-    </w:p>
-    <w:p>
-      <w:r>
-        <w:t>Actie: tra</w:t>
-      </w:r>
-      <w:r>
-        <w:t>n</w:t>
-      </w:r>
-      <w:r>
-        <w:t>s</w:t>
-      </w:r>
-      <w:r>
-        <w:t xml:space="preserve">formatieregels </w:t>
-      </w:r>
-      <w:r>
-        <w:t xml:space="preserve">om tot een juist model te komen voor </w:t>
-      </w:r>
-      <w:proofErr w:type="spellStart"/>
-      <w:r>
-        <w:t>Orox</w:t>
-      </w:r>
-      <w:proofErr w:type="spellEnd"/>
-      <w:r>
-        <w:t xml:space="preserve"> </w:t>
-      </w:r>
-      <w:r>
-        <w:rPr>
-          <w:highlight w:val="green"/>
-        </w:rPr>
-        <w:t>[Marinus]</w:t>
-      </w:r>
-    </w:p>
-    <w:p/>
-    <w:p>
-      <w:r>
-        <w:rPr>
-          <w:b/>
-        </w:rPr>
-        <w:t>5+6: Rationale, achtergrond, verdieping</w:t>
-      </w:r>
-    </w:p>
-    <w:p>
-      <w:r>
-        <w:t>Waaronder de onderdelen:</w:t>
-      </w:r>
-    </w:p>
-    <w:p>
-      <w:r>
-        <w:rPr>
-          <w:b/>
-        </w:rPr>
-        <w:t>5. Source: Metamodel NEN3610</w:t>
-      </w:r>
-    </w:p>
-    <w:p>
-      <w:r>
-        <w:t>Huidige status: het metamodel is beschreven, tekst lijkt redelijk af</w:t>
-      </w:r>
-    </w:p>
-    <w:p>
-      <w:r>
-        <w:t>Actie: geen directe actie nodig.</w:t>
-      </w:r>
-    </w:p>
-    <w:p/>
-    <w:p>
-      <w:r>
-        <w:rPr>
-          <w:b/>
-        </w:rPr>
-        <w:t xml:space="preserve">6. Target: Metamodel </w:t>
-      </w:r>
-      <w:proofErr w:type="spellStart"/>
-      <w:r>
-        <w:rPr>
-          <w:b/>
-        </w:rPr>
-        <w:t>Linked</w:t>
-      </w:r>
-      <w:proofErr w:type="spellEnd"/>
-      <w:r>
-        <w:rPr>
-          <w:b/>
-        </w:rPr>
-        <w:t xml:space="preserve"> Data</w:t>
-      </w:r>
-    </w:p>
-    <w:p>
-      <w:r>
-        <w:t xml:space="preserve">Huidige status: een vrij ingewikkelde tekst. </w:t>
-      </w:r>
-      <w:r>
-        <w:t>De matrix uit het verslag ontbreekt nog.</w:t>
-      </w:r>
-    </w:p>
-    <w:p>
-      <w:r>
-        <w:t xml:space="preserve">Actie: </w:t>
-      </w:r>
-      <w:r>
-        <w:t>tekst redigeren, duidelijker uitleggen</w:t>
-      </w:r>
-      <w:r>
-        <w:t xml:space="preserve"> (dit nog even zo laten)</w:t>
-      </w:r>
-      <w:r>
-        <w:t xml:space="preserve">. Matrix toevoegen en onderscheid maken tussen enerzijds de toepassingen (COINS, </w:t>
-      </w:r>
-      <w:proofErr w:type="spellStart"/>
-      <w:r>
-        <w:t>Orox</w:t>
-      </w:r>
-      <w:proofErr w:type="spellEnd"/>
-      <w:r>
-        <w:t>, DSO) en anderzijds de componenten (SKOS, OWL, RDF/RDFS, SHACL)</w:t>
-      </w:r>
-      <w:r>
-        <w:t xml:space="preserve">. </w:t>
+        <w:t>5/1</w:t>
+      </w:r>
+      <w:r>
+        <w:t>0</w:t>
       </w:r>
       <w:bookmarkStart w:id="0" w:name="_GoBack"/>
       <w:bookmarkEnd w:id="0"/>
+    </w:p>
+    <w:p>
+      <w:pPr>
+        <w:rPr>
+          <w:highlight w:val="yellow"/>
+        </w:rPr>
+      </w:pPr>
+      <w:r>
+        <w:t xml:space="preserve">De tekst is nu geschreven op het totaal proces van omzetten van een UML naar LD. Deze tekst behouden maar ergens anders opnemen. Hier moeten meer algemene regels komen die specifiek het onderwerp van de handmatige aanpassing </w:t>
+      </w:r>
+      <w:r>
+        <w:t xml:space="preserve">en overwegingen daarin adresseren. </w:t>
+      </w:r>
+      <w:r>
+        <w:rPr>
+          <w:highlight w:val="yellow"/>
+        </w:rPr>
+        <w:t>[Marco]</w:t>
+      </w:r>
+    </w:p>
+    <w:p/>
+    <w:p>
+      <w:pPr>
+        <w:shd w:val="clear" w:color="auto" w:fill="FFFFFF"/>
+        <w:spacing w:before="100" w:beforeAutospacing="1" w:after="100" w:afterAutospacing="1"/>
+        <w:outlineLvl w:val="1"/>
+        <w:rPr>
+          <w:b/>
+        </w:rPr>
+      </w:pPr>
+      <w:r>
+        <w:rPr>
+          <w:b/>
+        </w:rPr>
+        <w:t>8. Ontwerp van de transformatie</w:t>
+      </w:r>
+    </w:p>
+    <w:p>
+      <w:r>
+        <w:t xml:space="preserve">8.2.1 </w:t>
+      </w:r>
+      <w:r>
+        <w:t>Huidige status: een vrij ingewikkelde tekst. De matrix uit het verslag ontbreekt nog.</w:t>
+      </w:r>
+    </w:p>
+    <w:p>
+      <w:r>
+        <w:t xml:space="preserve">Actie: tekst redigeren, duidelijker uitleggen (dit nog even zo laten). Matrix toevoegen en onderscheid maken tussen enerzijds de toepassingen (COINS, </w:t>
+      </w:r>
+      <w:proofErr w:type="spellStart"/>
+      <w:r>
+        <w:t>Orox</w:t>
+      </w:r>
+      <w:proofErr w:type="spellEnd"/>
+      <w:r>
+        <w:t xml:space="preserve">, DSO) en anderzijds de componenten (SKOS, OWL, RDF/RDFS, SHACL). </w:t>
+      </w:r>
       <w:r>
         <w:rPr>
           <w:highlight w:val="green"/>
@@ -1664,6 +1692,120 @@
     </w:p>
     <w:p/>
     <w:p>
+      <w:pPr>
+        <w:pStyle w:val="Kop2"/>
+        <w:shd w:val="clear" w:color="auto" w:fill="FFFFFF"/>
+        <w:rPr>
+          <w:rFonts w:asciiTheme="minorHAnsi" w:eastAsiaTheme="minorHAnsi" w:hAnsiTheme="minorHAnsi" w:cstheme="minorBidi"/>
+          <w:b/>
+          <w:color w:val="auto"/>
+          <w:sz w:val="24"/>
+          <w:szCs w:val="24"/>
+        </w:rPr>
+      </w:pPr>
+      <w:r>
+        <w:rPr>
+          <w:rFonts w:asciiTheme="minorHAnsi" w:eastAsiaTheme="minorHAnsi" w:hAnsiTheme="minorHAnsi" w:cstheme="minorBidi"/>
+          <w:b/>
+          <w:color w:val="auto"/>
+          <w:sz w:val="24"/>
+          <w:szCs w:val="24"/>
+        </w:rPr>
+        <w:t>9. Voorbeeld: UML-Golfbaan naar ontologie en vocabulaire</w:t>
+      </w:r>
+    </w:p>
+    <w:p>
+      <w:pPr>
+        <w:rPr>
+          <w:b/>
+        </w:rPr>
+      </w:pPr>
+    </w:p>
+    <w:p>
+      <w:r>
+        <w:t xml:space="preserve">Huidige status: </w:t>
+      </w:r>
+      <w:r>
+        <w:t>is nu hoofdstuk 9, en kent nog geen invulling</w:t>
+      </w:r>
+      <w:r>
+        <w:t xml:space="preserve">. </w:t>
+      </w:r>
+      <w:r>
+        <w:t xml:space="preserve">Het document gaat in hoofdstuk 5 verder met de transformatie van het huidige model. Mijn gevoel is dat voor veel mensen het logischer zou zijn om nu het werkelijke profiel te leren kennen. De aanpak </w:t>
+      </w:r>
+      <w:r>
+        <w:rPr>
+          <w:i/>
+        </w:rPr>
+        <w:t>hoe</w:t>
+      </w:r>
+      <w:r>
+        <w:t xml:space="preserve"> je tot zo’n profiel komt (of tot een vertaling van jou eigen model) is voor mijn gevoel iets dat hierna kan komen. Eigenlijk beschrijven we het LD profiel nu helemaal niet!</w:t>
+      </w:r>
+    </w:p>
+    <w:p>
+      <w:r>
+        <w:t xml:space="preserve">Actie: </w:t>
+      </w:r>
+      <w:r>
+        <w:t>hoofdstuk beschrijven, kan vrij kort. Gaat om de beschrijving van het model en eventueel de keuzen die we daarbij gemaakt hebben. We verwijzen dan naar de werkelijke plaats waar de modellen gepubliceerd staan</w:t>
+      </w:r>
+      <w:r>
+        <w:rPr>
+          <w:highlight w:val="green"/>
+        </w:rPr>
+        <w:t>.</w:t>
+      </w:r>
+      <w:r>
+        <w:rPr>
+          <w:highlight w:val="green"/>
+        </w:rPr>
+        <w:t xml:space="preserve"> [Marco]</w:t>
+      </w:r>
+    </w:p>
+    <w:p>
+      <w:r>
+        <w:t>Actie: URI strategie vaststellen voor de LD resources die we gaan beschrijven</w:t>
+      </w:r>
+      <w:r>
+        <w:t xml:space="preserve"> </w:t>
+      </w:r>
+      <w:r>
+        <w:rPr>
+          <w:highlight w:val="green"/>
+        </w:rPr>
+        <w:t>[Marco]</w:t>
+      </w:r>
+    </w:p>
+    <w:p>
+      <w:r>
+        <w:t>Actie: Beschrijven van de LD resources (</w:t>
+      </w:r>
+      <w:proofErr w:type="spellStart"/>
+      <w:r>
+        <w:t>dwz</w:t>
+      </w:r>
+      <w:proofErr w:type="spellEnd"/>
+      <w:r>
+        <w:t>: maken van de modellen</w:t>
+      </w:r>
+      <w:r>
+        <w:rPr>
+          <w:highlight w:val="green"/>
+        </w:rPr>
+        <w:t>)</w:t>
+      </w:r>
+      <w:r>
+        <w:rPr>
+          <w:highlight w:val="green"/>
+        </w:rPr>
+        <w:t xml:space="preserve"> [Marco]</w:t>
+      </w:r>
+    </w:p>
+    <w:p/>
+    <w:p/>
+    <w:p>
       <w:r>
         <w:rPr>
           <w:b/>
@@ -1673,6 +1815,7 @@
     </w:p>
     <w:p>
       <w:r>
+        <w:lastRenderedPageBreak/>
         <w:t xml:space="preserve">Huidige status: de voorbeelduitwerking kent nu een aantal plaatjes, maar de achterliggende consequenties, ontwerpbeslissingen en </w:t>
       </w:r>
       <w:proofErr w:type="spellStart"/>
@@ -1758,7 +1901,19 @@
         <w:rPr>
           <w:b/>
         </w:rPr>
-        <w:t>10. (EXTRA)</w:t>
+        <w:t>10</w:t>
+      </w:r>
+      <w:r>
+        <w:rPr>
+          <w:b/>
+        </w:rPr>
+        <w:t>. (EXTRA</w:t>
+      </w:r>
+      <w:r>
+        <w:rPr>
+          <w:b/>
+        </w:rPr>
+        <w:t>)</w:t>
       </w:r>
     </w:p>
     <w:p>
@@ -1791,6 +1946,11 @@
       </w:r>
     </w:p>
     <w:p>
+      <w:pPr>
+        <w:rPr>
+          <w:highlight w:val="yellow"/>
+        </w:rPr>
+      </w:pPr>
       <w:r>
         <w:t>Actie: dit uitwerken in een hoofdstukje.</w:t>
       </w:r>
@@ -1802,6 +1962,42 @@
           <w:highlight w:val="yellow"/>
         </w:rPr>
         <w:t>[Marco]</w:t>
+      </w:r>
+    </w:p>
+    <w:p/>
+    <w:p>
+      <w:pPr>
+        <w:rPr>
+          <w:b/>
+        </w:rPr>
+      </w:pPr>
+      <w:r>
+        <w:rPr>
+          <w:b/>
+        </w:rPr>
+        <w:t xml:space="preserve">A: </w:t>
+      </w:r>
+      <w:proofErr w:type="spellStart"/>
+      <w:r>
+        <w:rPr>
+          <w:b/>
+        </w:rPr>
+        <w:t>Glossery</w:t>
+      </w:r>
+      <w:proofErr w:type="spellEnd"/>
+    </w:p>
+    <w:p/>
+    <w:p>
+      <w:r>
+        <w:t xml:space="preserve">Nog verder invullen. Kernbegrippen hier opnemen. Ook UNA, AAA, </w:t>
+      </w:r>
+      <w:proofErr w:type="spellStart"/>
+      <w:r>
+        <w:t>Setorientatie</w:t>
+      </w:r>
+      <w:proofErr w:type="spellEnd"/>
+      <w:r>
+        <w:t xml:space="preserve"> e.d.</w:t>
       </w:r>
     </w:p>
     <w:sectPr>
@@ -3010,6 +3206,11 @@
       <w:szCs w:val="26"/>
     </w:rPr>
   </w:style>
+  <w:style w:type="character" w:customStyle="1" w:styleId="secno">
+    <w:name w:val="secno"/>
+    <w:basedOn w:val="Standaardalinea-lettertype"/>
+    <w:rsid w:val="00A34F48"/>
+  </w:style>
 </w:styles>
 </file>
 

</xml_diff>

<commit_message>
update door 30-11 sessie
</commit_message>
<xml_diff>
--- a/Projectinfo/NEN 3610 Linked Data Profiel - stand van zaken.docx
+++ b/Projectinfo/NEN 3610 Linked Data Profiel - stand van zaken.docx
@@ -1558,6 +1558,29 @@
     <w:p/>
     <w:p>
       <w:r>
+        <w:rPr>
+          <w:highlight w:val="yellow"/>
+        </w:rPr>
+        <w:t xml:space="preserve">Verwijzen naar INSPIRE RDF </w:t>
+      </w:r>
+      <w:proofErr w:type="spellStart"/>
+      <w:r>
+        <w:rPr>
+          <w:highlight w:val="yellow"/>
+        </w:rPr>
+        <w:t>guidelines</w:t>
+      </w:r>
+      <w:proofErr w:type="spellEnd"/>
+      <w:r>
+        <w:rPr>
+          <w:highlight w:val="yellow"/>
+        </w:rPr>
+        <w:t xml:space="preserve"> als standaard.</w:t>
+      </w:r>
+    </w:p>
+    <w:p/>
+    <w:p>
+      <w:r>
         <w:t>7.3 Handmatige aanpassing van transformatie.</w:t>
       </w:r>
     </w:p>
@@ -1579,44 +1602,51 @@
       </w:r>
     </w:p>
     <w:p>
-      <w:r>
-        <w:t xml:space="preserve">Actie: transformatieregels om tot een juist model te komen voor de DSO </w:t>
-      </w:r>
-      <w:r>
-        <w:rPr>
-          <w:highlight w:val="yellow"/>
-        </w:rPr>
-        <w:t>[Pano]</w:t>
-      </w:r>
-    </w:p>
-    <w:p>
-      <w:r>
-        <w:t xml:space="preserve">Actie: transformatieregels om tot een juist model te komen voor COINS </w:t>
-      </w:r>
-      <w:r>
-        <w:rPr>
-          <w:highlight w:val="green"/>
-        </w:rPr>
-        <w:t>[Niels]</w:t>
-      </w:r>
-    </w:p>
-    <w:p>
-      <w:r>
+      <w:pPr>
+        <w:rPr>
+          <w:highlight w:val="yellow"/>
+        </w:rPr>
+      </w:pPr>
+      <w:r>
+        <w:rPr>
+          <w:highlight w:val="yellow"/>
+        </w:rPr>
+        <w:t>Actie: transformatieregels om tot een juist model te komen voor de DSO [Pano]</w:t>
+      </w:r>
+    </w:p>
+    <w:p>
+      <w:pPr>
+        <w:rPr>
+          <w:highlight w:val="yellow"/>
+        </w:rPr>
+      </w:pPr>
+      <w:r>
+        <w:rPr>
+          <w:highlight w:val="yellow"/>
+        </w:rPr>
+        <w:t>Actie: transformatieregels om tot een juist model te komen voor COINS [Niels]</w:t>
+      </w:r>
+    </w:p>
+    <w:p>
+      <w:r>
+        <w:rPr>
+          <w:highlight w:val="yellow"/>
+        </w:rPr>
         <w:t xml:space="preserve">Actie: transformatieregels om tot een juist model te komen voor </w:t>
       </w:r>
       <w:proofErr w:type="spellStart"/>
       <w:r>
+        <w:rPr>
+          <w:highlight w:val="yellow"/>
+        </w:rPr>
         <w:t>Orox</w:t>
       </w:r>
       <w:proofErr w:type="spellEnd"/>
       <w:r>
-        <w:t xml:space="preserve"> </w:t>
-      </w:r>
-      <w:r>
-        <w:rPr>
-          <w:highlight w:val="green"/>
-        </w:rPr>
-        <w:t>[Marinus]</w:t>
+        <w:rPr>
+          <w:highlight w:val="yellow"/>
+        </w:rPr>
+        <w:t xml:space="preserve"> [Marinus]</w:t>
       </w:r>
     </w:p>
     <w:p/>
@@ -1646,6 +1676,14 @@
         </w:rPr>
         <w:t>[Marco]</w:t>
       </w:r>
+      <w:r>
+        <w:rPr>
+          <w:highlight w:val="yellow"/>
+        </w:rPr>
+        <w:t xml:space="preserve"> Pano Niels Marinus</w:t>
+      </w:r>
+      <w:bookmarkStart w:id="0" w:name="_GoBack"/>
+      <w:bookmarkEnd w:id="0"/>
     </w:p>
     <w:p/>
     <w:p>
@@ -1813,7 +1851,6 @@
     </w:p>
     <w:p>
       <w:r>
-        <w:lastRenderedPageBreak/>
         <w:t xml:space="preserve">Huidige status: de voorbeelduitwerking kent nu een aantal plaatjes, maar de achterliggende consequenties, ontwerpbeslissingen en </w:t>
       </w:r>
       <w:proofErr w:type="spellStart"/>
@@ -2017,12 +2054,7 @@
         <w:t>Nog verder invullen. Kernbegrippen</w:t>
       </w:r>
       <w:r>
-        <w:t xml:space="preserve"> </w:t>
-      </w:r>
-      <w:bookmarkStart w:id="0" w:name="_GoBack"/>
-      <w:bookmarkEnd w:id="0"/>
-      <w:r>
-        <w:t xml:space="preserve">hier opnemen. Ook UNA, AAA, </w:t>
+        <w:t xml:space="preserve"> hier opnemen. Ook UNA, AAA, </w:t>
       </w:r>
       <w:proofErr w:type="spellStart"/>
       <w:r>

</xml_diff>